<commit_message>
adjustments after the presentation
</commit_message>
<xml_diff>
--- a/2-dynamicdocs/Figure_5-2-4_solutions.docx
+++ b/2-dynamicdocs/Figure_5-2-4_solutions.docx
@@ -69,7 +69,7 @@
         <w:pStyle w:val="Date"/>
       </w:pPr>
       <w:r>
-        <w:t xml:space="preserve">04</w:t>
+        <w:t xml:space="preserve">05</w:t>
       </w:r>
       <w:r>
         <w:t xml:space="preserve"> </w:t>
@@ -88,10 +88,10 @@
       <w:pPr>
         <w:pStyle w:val="Heading3"/>
       </w:pPr>
-      <w:bookmarkStart w:id="21" w:name="section-5.2.1---regression-differnce-in-difference"/>
+      <w:bookmarkStart w:id="21" w:name="mhe-section-5.2.1---regression-differnce-in-difference"/>
       <w:bookmarkEnd w:id="21"/>
       <w:r>
-        <w:t xml:space="preserve">Section 5.2.1 - Regression Differnce in Difference</w:t>
+        <w:t xml:space="preserve">(MHE) Section 5.2.1 - Regression Differnce in Difference</w:t>
       </w:r>
     </w:p>
     <w:p>
@@ -152,34 +152,81 @@
       </w:r>
       <w:r>
         <w:rPr>
-          <w:rStyle w:val="CommentTok"/>
-        </w:rPr>
-        <w:t xml:space="preserve">#download.file('http://economics.mit.edu/~dautor/outsourcingatwill_table7.zip', </w:t>
-      </w:r>
-      <w:r>
-        <w:br w:type="textWrapping"/>
-      </w:r>
-      <w:r>
-        <w:rPr>
-          <w:rStyle w:val="CommentTok"/>
-        </w:rPr>
-        <w:t xml:space="preserve">#              'outsourcingatwill_table7.zip')</w:t>
-      </w:r>
-      <w:r>
-        <w:br w:type="textWrapping"/>
-      </w:r>
-      <w:r>
-        <w:rPr>
-          <w:rStyle w:val="CommentTok"/>
-        </w:rPr>
-        <w:t xml:space="preserve">#unzip('outsourcingatwill_table7.zip')</w:t>
-      </w:r>
-      <w:r>
-        <w:br w:type="textWrapping"/>
-      </w:r>
-      <w:r>
-        <w:br w:type="textWrapping"/>
-      </w:r>
+          <w:rStyle w:val="KeywordTok"/>
+        </w:rPr>
+        <w:t xml:space="preserve">download.file</w:t>
+      </w:r>
+      <w:r>
+        <w:rPr>
+          <w:rStyle w:val="NormalTok"/>
+        </w:rPr>
+        <w:t xml:space="preserve">(</w:t>
+      </w:r>
+      <w:r>
+        <w:rPr>
+          <w:rStyle w:val="StringTok"/>
+        </w:rPr>
+        <w:t xml:space="preserve">'http://economics.mit.edu/~dautor/outsourcingatwill_table7.zip'</w:t>
+      </w:r>
+      <w:r>
+        <w:rPr>
+          <w:rStyle w:val="NormalTok"/>
+        </w:rPr>
+        <w:t xml:space="preserve">, </w:t>
+      </w:r>
+      <w:r>
+        <w:br w:type="textWrapping"/>
+      </w:r>
+      <w:r>
+        <w:rPr>
+          <w:rStyle w:val="NormalTok"/>
+        </w:rPr>
+        <w:t xml:space="preserve">              </w:t>
+      </w:r>
+      <w:r>
+        <w:rPr>
+          <w:rStyle w:val="StringTok"/>
+        </w:rPr>
+        <w:t xml:space="preserve">'outsourcingatwill_table7.zip'</w:t>
+      </w:r>
+      <w:r>
+        <w:rPr>
+          <w:rStyle w:val="NormalTok"/>
+        </w:rPr>
+        <w:t xml:space="preserve">)</w:t>
+      </w:r>
+      <w:r>
+        <w:br w:type="textWrapping"/>
+      </w:r>
+      <w:r>
+        <w:rPr>
+          <w:rStyle w:val="KeywordTok"/>
+        </w:rPr>
+        <w:t xml:space="preserve">unzip</w:t>
+      </w:r>
+      <w:r>
+        <w:rPr>
+          <w:rStyle w:val="NormalTok"/>
+        </w:rPr>
+        <w:t xml:space="preserve">(</w:t>
+      </w:r>
+      <w:r>
+        <w:rPr>
+          <w:rStyle w:val="StringTok"/>
+        </w:rPr>
+        <w:t xml:space="preserve">'outsourcingatwill_table7.zip'</w:t>
+      </w:r>
+      <w:r>
+        <w:rPr>
+          <w:rStyle w:val="NormalTok"/>
+        </w:rPr>
+        <w:t xml:space="preserve">)</w:t>
+      </w:r>
+    </w:p>
+    <w:p>
+      <w:pPr>
+        <w:pStyle w:val="SourceCode"/>
+      </w:pPr>
       <w:r>
         <w:rPr>
           <w:rStyle w:val="CommentTok"/>
@@ -254,6 +301,14 @@
       </w:r>
       <w:r>
         <w:t xml:space="preserve">the data</w:t>
+      </w:r>
+    </w:p>
+    <w:p>
+      <w:pPr>
+        <w:pStyle w:val="FirstParagraph"/>
+      </w:pPr>
+      <w:r>
+        <w:t xml:space="preserve">Restrict sample to years between 1979 and 1995 (inclusive), and deleting Guam from the sample (state = 98).</w:t>
       </w:r>
     </w:p>
     <w:p>
@@ -3011,7 +3066,7 @@
     </w:lvl>
   </w:abstractNum>
   <w:abstractNum w:abstractNumId="990">
-    <w:nsid w:val="dbaa13e5"/>
+    <w:nsid w:val="710dcde5"/>
     <w:multiLevelType w:val="multilevel"/>
     <w:lvl w:ilvl="0">
       <w:numFmt w:val="bullet"/>

</xml_diff>